<commit_message>
docs - Corrections in Engineering Method, Design of Class Diagram, Design of tests, details in Design TAD
</commit_message>
<xml_diff>
--- a/Docs/Tarea Integradora I - Engineering Method.docx
+++ b/Docs/Tarea Integradora I - Engineering Method.docx
@@ -2910,7 +2910,27 @@
           <w:szCs w:val="24"/>
           <w:lang w:val="en-US" w:eastAsia="es-CO"/>
         </w:rPr>
-        <w:t>Problem 2: Check-in the passenger arrival and display passenger information.</w:t>
+        <w:t xml:space="preserve">Problem 2: </w:t>
+      </w:r>
+      <w:r>
+        <w:rPr>
+          <w:rFonts w:ascii="Times New Roman" w:eastAsia="Times New Roman" w:hAnsi="Times New Roman" w:cs="Times New Roman"/>
+          <w:color w:val="000000"/>
+          <w:sz w:val="24"/>
+          <w:szCs w:val="24"/>
+          <w:lang w:val="en-US" w:eastAsia="es-CO"/>
+        </w:rPr>
+        <w:t>Check in</w:t>
+      </w:r>
+      <w:r>
+        <w:rPr>
+          <w:rFonts w:ascii="Times New Roman" w:eastAsia="Times New Roman" w:hAnsi="Times New Roman" w:cs="Times New Roman"/>
+          <w:color w:val="000000"/>
+          <w:sz w:val="24"/>
+          <w:szCs w:val="24"/>
+          <w:lang w:val="en-US" w:eastAsia="es-CO"/>
+        </w:rPr>
+        <w:t xml:space="preserve"> the passenger arrival and display passenger information.</w:t>
       </w:r>
     </w:p>
     <w:p>
@@ -2972,7 +2992,27 @@
           <w:szCs w:val="24"/>
           <w:lang w:val="en-US" w:eastAsia="es-CO"/>
         </w:rPr>
-        <w:t>output: the name of the passenger, his age, his identification, his accumulated miles, if they need special care and if they’re first class.</w:t>
+        <w:t>output: the name of the passenger, his age, his identification, his accumulated miles, if they need special care</w:t>
+      </w:r>
+      <w:r>
+        <w:rPr>
+          <w:rFonts w:ascii="Times New Roman" w:eastAsia="Times New Roman" w:hAnsi="Times New Roman" w:cs="Times New Roman"/>
+          <w:color w:val="000000"/>
+          <w:sz w:val="24"/>
+          <w:szCs w:val="24"/>
+          <w:lang w:val="en-US" w:eastAsia="es-CO"/>
+        </w:rPr>
+        <w:t>,</w:t>
+      </w:r>
+      <w:r>
+        <w:rPr>
+          <w:rFonts w:ascii="Times New Roman" w:eastAsia="Times New Roman" w:hAnsi="Times New Roman" w:cs="Times New Roman"/>
+          <w:color w:val="000000"/>
+          <w:sz w:val="24"/>
+          <w:szCs w:val="24"/>
+          <w:lang w:val="en-US" w:eastAsia="es-CO"/>
+        </w:rPr>
+        <w:t xml:space="preserve"> and if they’re first class.</w:t>
       </w:r>
     </w:p>
     <w:p>
@@ -3046,7 +3086,27 @@
           <w:szCs w:val="24"/>
           <w:lang w:val="en-US" w:eastAsia="es-CO"/>
         </w:rPr>
-        <w:t>output: Order of the entry to the aircraft showing the passengers id.</w:t>
+        <w:t xml:space="preserve">output: Order of entry to the aircraft showing the </w:t>
+      </w:r>
+      <w:r>
+        <w:rPr>
+          <w:rFonts w:ascii="Times New Roman" w:eastAsia="Times New Roman" w:hAnsi="Times New Roman" w:cs="Times New Roman"/>
+          <w:color w:val="000000"/>
+          <w:sz w:val="24"/>
+          <w:szCs w:val="24"/>
+          <w:lang w:val="en-US" w:eastAsia="es-CO"/>
+        </w:rPr>
+        <w:t>passenger’s</w:t>
+      </w:r>
+      <w:r>
+        <w:rPr>
+          <w:rFonts w:ascii="Times New Roman" w:eastAsia="Times New Roman" w:hAnsi="Times New Roman" w:cs="Times New Roman"/>
+          <w:color w:val="000000"/>
+          <w:sz w:val="24"/>
+          <w:szCs w:val="24"/>
+          <w:lang w:val="en-US" w:eastAsia="es-CO"/>
+        </w:rPr>
+        <w:t xml:space="preserve"> id.</w:t>
       </w:r>
     </w:p>
     <w:p>
@@ -3140,7 +3200,27 @@
           <w:szCs w:val="24"/>
           <w:lang w:val="en-US" w:eastAsia="es-CO"/>
         </w:rPr>
-        <w:t>output: Order of exit from the aircraft showing the passengers id.</w:t>
+        <w:t xml:space="preserve">output: Order of exit from the aircraft showing the </w:t>
+      </w:r>
+      <w:r>
+        <w:rPr>
+          <w:rFonts w:ascii="Times New Roman" w:eastAsia="Times New Roman" w:hAnsi="Times New Roman" w:cs="Times New Roman"/>
+          <w:color w:val="000000"/>
+          <w:sz w:val="24"/>
+          <w:szCs w:val="24"/>
+          <w:lang w:val="en-US" w:eastAsia="es-CO"/>
+        </w:rPr>
+        <w:t>passenger’s</w:t>
+      </w:r>
+      <w:r>
+        <w:rPr>
+          <w:rFonts w:ascii="Times New Roman" w:eastAsia="Times New Roman" w:hAnsi="Times New Roman" w:cs="Times New Roman"/>
+          <w:color w:val="000000"/>
+          <w:sz w:val="24"/>
+          <w:szCs w:val="24"/>
+          <w:lang w:val="en-US" w:eastAsia="es-CO"/>
+        </w:rPr>
+        <w:t xml:space="preserve"> id.</w:t>
       </w:r>
     </w:p>
     <w:p>
@@ -5661,9 +5741,10 @@
     </w:p>
     <w:p>
       <w:pPr>
+        <w:pStyle w:val="Prrafodelista"/>
         <w:numPr>
           <w:ilvl w:val="0"/>
-          <w:numId w:val="28"/>
+          <w:numId w:val="26"/>
         </w:numPr>
         <w:spacing w:after="0" w:line="240" w:lineRule="auto"/>
         <w:textAlignment w:val="baseline"/>
@@ -5734,6 +5815,12 @@
     <w:tbl>
       <w:tblPr>
         <w:tblW w:w="9026" w:type="dxa"/>
+        <w:tblCellMar>
+          <w:top w:w="15" w:type="dxa"/>
+          <w:left w:w="15" w:type="dxa"/>
+          <w:bottom w:w="15" w:type="dxa"/>
+          <w:right w:w="15" w:type="dxa"/>
+        </w:tblCellMar>
         <w:tblLook w:val="04A0" w:firstRow="1" w:lastRow="0" w:firstColumn="1" w:lastColumn="0" w:noHBand="0" w:noVBand="1"/>
       </w:tblPr>
       <w:tblGrid>
@@ -5816,7 +5903,7 @@
                 <w:szCs w:val="24"/>
                 <w:lang w:eastAsia="es-ES"/>
               </w:rPr>
-              <w:t>addToArrivalQueueTest</w:t>
+              <w:t>addToArrivalQueue</w:t>
             </w:r>
             <w:proofErr w:type="spellEnd"/>
           </w:p>
@@ -5899,7 +5986,7 @@
                 <w:szCs w:val="24"/>
                 <w:lang w:val="en-US" w:eastAsia="es-ES"/>
               </w:rPr>
-              <w:t>The method consists of the registration of passengers who have arrived at the check-in area, everything will be received from an input file</w:t>
+              <w:t>The method consists of the registration of passengers who have arrived at the check-in area, everything will be received with the id of the passengers and will be added in the queue</w:t>
             </w:r>
           </w:p>
         </w:tc>
@@ -5965,7 +6052,7 @@
             <w:pPr>
               <w:numPr>
                 <w:ilvl w:val="0"/>
-                <w:numId w:val="29"/>
+                <w:numId w:val="40"/>
               </w:numPr>
               <w:spacing w:after="0" w:line="240" w:lineRule="auto"/>
               <w:textAlignment w:val="baseline"/>
@@ -5974,30 +6061,18 @@
                 <w:color w:val="000000"/>
                 <w:sz w:val="24"/>
                 <w:szCs w:val="24"/>
-                <w:lang w:eastAsia="es-ES"/>
+                <w:lang w:val="en-US" w:eastAsia="es-ES"/>
               </w:rPr>
             </w:pPr>
-            <w:proofErr w:type="spellStart"/>
             <w:r>
               <w:rPr>
                 <w:rFonts w:ascii="Times New Roman" w:eastAsia="Times New Roman" w:hAnsi="Times New Roman" w:cs="Times New Roman"/>
                 <w:color w:val="000000"/>
                 <w:sz w:val="24"/>
                 <w:szCs w:val="24"/>
-                <w:lang w:eastAsia="es-ES"/>
+                <w:lang w:val="en-US" w:eastAsia="es-ES"/>
               </w:rPr>
-              <w:t>filename</w:t>
-            </w:r>
-            <w:proofErr w:type="spellEnd"/>
-            <w:r>
-              <w:rPr>
-                <w:rFonts w:ascii="Times New Roman" w:eastAsia="Times New Roman" w:hAnsi="Times New Roman" w:cs="Times New Roman"/>
-                <w:color w:val="000000"/>
-                <w:sz w:val="24"/>
-                <w:szCs w:val="24"/>
-                <w:lang w:eastAsia="es-ES"/>
-              </w:rPr>
-              <w:t>: String, </w:t>
+              <w:t>id: String, it is an identification of the passengers</w:t>
             </w:r>
           </w:p>
         </w:tc>
@@ -6113,7 +6188,7 @@
           <w:szCs w:val="24"/>
           <w:lang w:val="en-US" w:eastAsia="es-ES"/>
         </w:rPr>
-        <w:t>addToArrivalQueueTest</w:t>
+        <w:t>addToArrivalQueue</w:t>
       </w:r>
       <w:proofErr w:type="spellEnd"/>
       <w:r>
@@ -6124,7 +6199,7 @@
           <w:szCs w:val="24"/>
           <w:lang w:val="en-US" w:eastAsia="es-ES"/>
         </w:rPr>
-        <w:t>(String filename) {</w:t>
+        <w:t>(String id) {</w:t>
       </w:r>
     </w:p>
     <w:p>
@@ -6135,40 +6210,18 @@
           <w:rFonts w:ascii="Times New Roman" w:eastAsia="Times New Roman" w:hAnsi="Times New Roman" w:cs="Times New Roman"/>
           <w:sz w:val="24"/>
           <w:szCs w:val="24"/>
-          <w:lang w:val="en-US" w:eastAsia="es-ES"/>
-        </w:rPr>
-      </w:pPr>
-      <w:r>
-        <w:rPr>
-          <w:rFonts w:ascii="Times New Roman" w:eastAsia="Times New Roman" w:hAnsi="Times New Roman" w:cs="Times New Roman"/>
-          <w:color w:val="000000"/>
-          <w:sz w:val="24"/>
-          <w:szCs w:val="24"/>
-          <w:lang w:val="en-US" w:eastAsia="es-ES"/>
-        </w:rPr>
-        <w:t>   try {</w:t>
-      </w:r>
-    </w:p>
-    <w:p>
-      <w:pPr>
-        <w:spacing w:after="0" w:line="240" w:lineRule="auto"/>
-        <w:ind w:left="720"/>
-        <w:rPr>
-          <w:rFonts w:ascii="Times New Roman" w:eastAsia="Times New Roman" w:hAnsi="Times New Roman" w:cs="Times New Roman"/>
-          <w:sz w:val="24"/>
-          <w:szCs w:val="24"/>
-          <w:lang w:val="en-US" w:eastAsia="es-ES"/>
-        </w:rPr>
-      </w:pPr>
-      <w:r>
-        <w:rPr>
-          <w:rFonts w:ascii="Times New Roman" w:eastAsia="Times New Roman" w:hAnsi="Times New Roman" w:cs="Times New Roman"/>
-          <w:color w:val="000000"/>
-          <w:sz w:val="24"/>
-          <w:szCs w:val="24"/>
-          <w:lang w:val="en-US" w:eastAsia="es-ES"/>
-        </w:rPr>
-        <w:t>       </w:t>
+          <w:lang w:eastAsia="es-ES"/>
+        </w:rPr>
+      </w:pPr>
+      <w:r>
+        <w:rPr>
+          <w:rFonts w:ascii="Times New Roman" w:eastAsia="Times New Roman" w:hAnsi="Times New Roman" w:cs="Times New Roman"/>
+          <w:color w:val="000000"/>
+          <w:sz w:val="24"/>
+          <w:szCs w:val="24"/>
+          <w:lang w:val="en-US" w:eastAsia="es-ES"/>
+        </w:rPr>
+        <w:t>   </w:t>
       </w:r>
       <w:proofErr w:type="spellStart"/>
       <w:r>
@@ -6177,9 +6230,9 @@
           <w:color w:val="000000"/>
           <w:sz w:val="24"/>
           <w:szCs w:val="24"/>
-          <w:lang w:val="en-US" w:eastAsia="es-ES"/>
-        </w:rPr>
-        <w:t>BufferedReader</w:t>
+          <w:lang w:eastAsia="es-ES"/>
+        </w:rPr>
+        <w:t>arrivalQueue.enqueue</w:t>
       </w:r>
       <w:proofErr w:type="spellEnd"/>
       <w:r>
@@ -6188,444 +6241,9 @@
           <w:color w:val="000000"/>
           <w:sz w:val="24"/>
           <w:szCs w:val="24"/>
-          <w:lang w:val="en-US" w:eastAsia="es-ES"/>
-        </w:rPr>
-        <w:t xml:space="preserve"> reader = new </w:t>
-      </w:r>
-      <w:proofErr w:type="spellStart"/>
-      <w:r>
-        <w:rPr>
-          <w:rFonts w:ascii="Times New Roman" w:eastAsia="Times New Roman" w:hAnsi="Times New Roman" w:cs="Times New Roman"/>
-          <w:color w:val="000000"/>
-          <w:sz w:val="24"/>
-          <w:szCs w:val="24"/>
-          <w:lang w:val="en-US" w:eastAsia="es-ES"/>
-        </w:rPr>
-        <w:t>BufferedReader</w:t>
-      </w:r>
-      <w:proofErr w:type="spellEnd"/>
-      <w:r>
-        <w:rPr>
-          <w:rFonts w:ascii="Times New Roman" w:eastAsia="Times New Roman" w:hAnsi="Times New Roman" w:cs="Times New Roman"/>
-          <w:color w:val="000000"/>
-          <w:sz w:val="24"/>
-          <w:szCs w:val="24"/>
-          <w:lang w:val="en-US" w:eastAsia="es-ES"/>
-        </w:rPr>
-        <w:t xml:space="preserve">(new </w:t>
-      </w:r>
-      <w:proofErr w:type="spellStart"/>
-      <w:r>
-        <w:rPr>
-          <w:rFonts w:ascii="Times New Roman" w:eastAsia="Times New Roman" w:hAnsi="Times New Roman" w:cs="Times New Roman"/>
-          <w:color w:val="000000"/>
-          <w:sz w:val="24"/>
-          <w:szCs w:val="24"/>
-          <w:lang w:val="en-US" w:eastAsia="es-ES"/>
-        </w:rPr>
-        <w:t>FileReader</w:t>
-      </w:r>
-      <w:proofErr w:type="spellEnd"/>
-      <w:r>
-        <w:rPr>
-          <w:rFonts w:ascii="Times New Roman" w:eastAsia="Times New Roman" w:hAnsi="Times New Roman" w:cs="Times New Roman"/>
-          <w:color w:val="000000"/>
-          <w:sz w:val="24"/>
-          <w:szCs w:val="24"/>
-          <w:lang w:val="en-US" w:eastAsia="es-ES"/>
-        </w:rPr>
-        <w:t>(filename)</w:t>
-      </w:r>
-      <w:proofErr w:type="gramStart"/>
-      <w:r>
-        <w:rPr>
-          <w:rFonts w:ascii="Times New Roman" w:eastAsia="Times New Roman" w:hAnsi="Times New Roman" w:cs="Times New Roman"/>
-          <w:color w:val="000000"/>
-          <w:sz w:val="24"/>
-          <w:szCs w:val="24"/>
-          <w:lang w:val="en-US" w:eastAsia="es-ES"/>
-        </w:rPr>
-        <w:t>);</w:t>
-      </w:r>
-      <w:proofErr w:type="gramEnd"/>
-    </w:p>
-    <w:p>
-      <w:pPr>
-        <w:spacing w:after="0" w:line="240" w:lineRule="auto"/>
-        <w:ind w:left="720"/>
-        <w:rPr>
-          <w:rFonts w:ascii="Times New Roman" w:eastAsia="Times New Roman" w:hAnsi="Times New Roman" w:cs="Times New Roman"/>
-          <w:sz w:val="24"/>
-          <w:szCs w:val="24"/>
-          <w:lang w:val="en-US" w:eastAsia="es-ES"/>
-        </w:rPr>
-      </w:pPr>
-      <w:r>
-        <w:rPr>
-          <w:rFonts w:ascii="Times New Roman" w:eastAsia="Times New Roman" w:hAnsi="Times New Roman" w:cs="Times New Roman"/>
-          <w:color w:val="000000"/>
-          <w:sz w:val="24"/>
-          <w:szCs w:val="24"/>
-          <w:lang w:val="en-US" w:eastAsia="es-ES"/>
-        </w:rPr>
-        <w:t xml:space="preserve">       String </w:t>
-      </w:r>
-      <w:proofErr w:type="gramStart"/>
-      <w:r>
-        <w:rPr>
-          <w:rFonts w:ascii="Times New Roman" w:eastAsia="Times New Roman" w:hAnsi="Times New Roman" w:cs="Times New Roman"/>
-          <w:color w:val="000000"/>
-          <w:sz w:val="24"/>
-          <w:szCs w:val="24"/>
-          <w:lang w:val="en-US" w:eastAsia="es-ES"/>
-        </w:rPr>
-        <w:t>line;</w:t>
-      </w:r>
-      <w:proofErr w:type="gramEnd"/>
-    </w:p>
-    <w:p>
-      <w:pPr>
-        <w:spacing w:after="0" w:line="240" w:lineRule="auto"/>
-        <w:ind w:left="720"/>
-        <w:rPr>
-          <w:rFonts w:ascii="Times New Roman" w:eastAsia="Times New Roman" w:hAnsi="Times New Roman" w:cs="Times New Roman"/>
-          <w:sz w:val="24"/>
-          <w:szCs w:val="24"/>
-          <w:lang w:val="en-US" w:eastAsia="es-ES"/>
-        </w:rPr>
-      </w:pPr>
-      <w:r>
-        <w:rPr>
-          <w:rFonts w:ascii="Times New Roman" w:eastAsia="Times New Roman" w:hAnsi="Times New Roman" w:cs="Times New Roman"/>
-          <w:color w:val="000000"/>
-          <w:sz w:val="24"/>
-          <w:szCs w:val="24"/>
-          <w:lang w:val="en-US" w:eastAsia="es-ES"/>
-        </w:rPr>
-        <w:t xml:space="preserve">       while ((line = </w:t>
-      </w:r>
-      <w:proofErr w:type="spellStart"/>
-      <w:r>
-        <w:rPr>
-          <w:rFonts w:ascii="Times New Roman" w:eastAsia="Times New Roman" w:hAnsi="Times New Roman" w:cs="Times New Roman"/>
-          <w:color w:val="000000"/>
-          <w:sz w:val="24"/>
-          <w:szCs w:val="24"/>
-          <w:lang w:val="en-US" w:eastAsia="es-ES"/>
-        </w:rPr>
-        <w:t>reader.readLine</w:t>
-      </w:r>
-      <w:proofErr w:type="spellEnd"/>
-      <w:r>
-        <w:rPr>
-          <w:rFonts w:ascii="Times New Roman" w:eastAsia="Times New Roman" w:hAnsi="Times New Roman" w:cs="Times New Roman"/>
-          <w:color w:val="000000"/>
-          <w:sz w:val="24"/>
-          <w:szCs w:val="24"/>
-          <w:lang w:val="en-US" w:eastAsia="es-ES"/>
-        </w:rPr>
-        <w:t>()) != null) {</w:t>
-      </w:r>
-    </w:p>
-    <w:p>
-      <w:pPr>
-        <w:spacing w:after="0" w:line="240" w:lineRule="auto"/>
-        <w:ind w:left="720"/>
-        <w:rPr>
-          <w:rFonts w:ascii="Times New Roman" w:eastAsia="Times New Roman" w:hAnsi="Times New Roman" w:cs="Times New Roman"/>
-          <w:sz w:val="24"/>
-          <w:szCs w:val="24"/>
-          <w:lang w:val="en-US" w:eastAsia="es-ES"/>
-        </w:rPr>
-      </w:pPr>
-      <w:r>
-        <w:rPr>
-          <w:rFonts w:ascii="Times New Roman" w:eastAsia="Times New Roman" w:hAnsi="Times New Roman" w:cs="Times New Roman"/>
-          <w:color w:val="000000"/>
-          <w:sz w:val="24"/>
-          <w:szCs w:val="24"/>
-          <w:lang w:val="en-US" w:eastAsia="es-ES"/>
-        </w:rPr>
-        <w:t xml:space="preserve">           String id = </w:t>
-      </w:r>
-      <w:proofErr w:type="spellStart"/>
-      <w:r>
-        <w:rPr>
-          <w:rFonts w:ascii="Times New Roman" w:eastAsia="Times New Roman" w:hAnsi="Times New Roman" w:cs="Times New Roman"/>
-          <w:color w:val="000000"/>
-          <w:sz w:val="24"/>
-          <w:szCs w:val="24"/>
-          <w:lang w:val="en-US" w:eastAsia="es-ES"/>
-        </w:rPr>
-        <w:t>line.trim</w:t>
-      </w:r>
-      <w:proofErr w:type="spellEnd"/>
-      <w:r>
-        <w:rPr>
-          <w:rFonts w:ascii="Times New Roman" w:eastAsia="Times New Roman" w:hAnsi="Times New Roman" w:cs="Times New Roman"/>
-          <w:color w:val="000000"/>
-          <w:sz w:val="24"/>
-          <w:szCs w:val="24"/>
-          <w:lang w:val="en-US" w:eastAsia="es-ES"/>
-        </w:rPr>
-        <w:t>(</w:t>
-      </w:r>
-      <w:proofErr w:type="gramStart"/>
-      <w:r>
-        <w:rPr>
-          <w:rFonts w:ascii="Times New Roman" w:eastAsia="Times New Roman" w:hAnsi="Times New Roman" w:cs="Times New Roman"/>
-          <w:color w:val="000000"/>
-          <w:sz w:val="24"/>
-          <w:szCs w:val="24"/>
-          <w:lang w:val="en-US" w:eastAsia="es-ES"/>
-        </w:rPr>
-        <w:t>);</w:t>
-      </w:r>
-      <w:proofErr w:type="gramEnd"/>
-    </w:p>
-    <w:p>
-      <w:pPr>
-        <w:spacing w:after="0" w:line="240" w:lineRule="auto"/>
-        <w:ind w:left="720"/>
-        <w:rPr>
-          <w:rFonts w:ascii="Times New Roman" w:eastAsia="Times New Roman" w:hAnsi="Times New Roman" w:cs="Times New Roman"/>
-          <w:sz w:val="24"/>
-          <w:szCs w:val="24"/>
-          <w:lang w:val="en-US" w:eastAsia="es-ES"/>
-        </w:rPr>
-      </w:pPr>
-      <w:r>
-        <w:rPr>
-          <w:rFonts w:ascii="Times New Roman" w:eastAsia="Times New Roman" w:hAnsi="Times New Roman" w:cs="Times New Roman"/>
-          <w:color w:val="000000"/>
-          <w:sz w:val="24"/>
-          <w:szCs w:val="24"/>
-          <w:lang w:val="en-US" w:eastAsia="es-ES"/>
-        </w:rPr>
-        <w:t>           </w:t>
-      </w:r>
-      <w:proofErr w:type="spellStart"/>
-      <w:r>
-        <w:rPr>
-          <w:rFonts w:ascii="Times New Roman" w:eastAsia="Times New Roman" w:hAnsi="Times New Roman" w:cs="Times New Roman"/>
-          <w:color w:val="000000"/>
-          <w:sz w:val="24"/>
-          <w:szCs w:val="24"/>
-          <w:lang w:val="en-US" w:eastAsia="es-ES"/>
-        </w:rPr>
-        <w:t>arrivalQueue.enqueue</w:t>
-      </w:r>
-      <w:proofErr w:type="spellEnd"/>
-      <w:r>
-        <w:rPr>
-          <w:rFonts w:ascii="Times New Roman" w:eastAsia="Times New Roman" w:hAnsi="Times New Roman" w:cs="Times New Roman"/>
-          <w:color w:val="000000"/>
-          <w:sz w:val="24"/>
-          <w:szCs w:val="24"/>
-          <w:lang w:val="en-US" w:eastAsia="es-ES"/>
-        </w:rPr>
-        <w:t>(id</w:t>
-      </w:r>
-      <w:proofErr w:type="gramStart"/>
-      <w:r>
-        <w:rPr>
-          <w:rFonts w:ascii="Times New Roman" w:eastAsia="Times New Roman" w:hAnsi="Times New Roman" w:cs="Times New Roman"/>
-          <w:color w:val="000000"/>
-          <w:sz w:val="24"/>
-          <w:szCs w:val="24"/>
-          <w:lang w:val="en-US" w:eastAsia="es-ES"/>
-        </w:rPr>
-        <w:t>);</w:t>
-      </w:r>
-      <w:proofErr w:type="gramEnd"/>
-    </w:p>
-    <w:p>
-      <w:pPr>
-        <w:spacing w:after="0" w:line="240" w:lineRule="auto"/>
-        <w:ind w:left="720"/>
-        <w:rPr>
-          <w:rFonts w:ascii="Times New Roman" w:eastAsia="Times New Roman" w:hAnsi="Times New Roman" w:cs="Times New Roman"/>
-          <w:sz w:val="24"/>
-          <w:szCs w:val="24"/>
-          <w:lang w:val="en-US" w:eastAsia="es-ES"/>
-        </w:rPr>
-      </w:pPr>
-      <w:r>
-        <w:rPr>
-          <w:rFonts w:ascii="Times New Roman" w:eastAsia="Times New Roman" w:hAnsi="Times New Roman" w:cs="Times New Roman"/>
-          <w:color w:val="000000"/>
-          <w:sz w:val="24"/>
-          <w:szCs w:val="24"/>
-          <w:lang w:val="en-US" w:eastAsia="es-ES"/>
-        </w:rPr>
-        <w:t>       }</w:t>
-      </w:r>
-    </w:p>
-    <w:p>
-      <w:pPr>
-        <w:spacing w:after="0" w:line="240" w:lineRule="auto"/>
-        <w:ind w:left="720"/>
-        <w:rPr>
-          <w:rFonts w:ascii="Times New Roman" w:eastAsia="Times New Roman" w:hAnsi="Times New Roman" w:cs="Times New Roman"/>
-          <w:sz w:val="24"/>
-          <w:szCs w:val="24"/>
-          <w:lang w:val="en-US" w:eastAsia="es-ES"/>
-        </w:rPr>
-      </w:pPr>
-      <w:r>
-        <w:rPr>
-          <w:rFonts w:ascii="Times New Roman" w:eastAsia="Times New Roman" w:hAnsi="Times New Roman" w:cs="Times New Roman"/>
-          <w:color w:val="000000"/>
-          <w:sz w:val="24"/>
-          <w:szCs w:val="24"/>
-          <w:lang w:val="en-US" w:eastAsia="es-ES"/>
-        </w:rPr>
-        <w:t>       </w:t>
-      </w:r>
-      <w:proofErr w:type="spellStart"/>
-      <w:r>
-        <w:rPr>
-          <w:rFonts w:ascii="Times New Roman" w:eastAsia="Times New Roman" w:hAnsi="Times New Roman" w:cs="Times New Roman"/>
-          <w:color w:val="000000"/>
-          <w:sz w:val="24"/>
-          <w:szCs w:val="24"/>
-          <w:lang w:val="en-US" w:eastAsia="es-ES"/>
-        </w:rPr>
-        <w:t>reader.close</w:t>
-      </w:r>
-      <w:proofErr w:type="spellEnd"/>
-      <w:r>
-        <w:rPr>
-          <w:rFonts w:ascii="Times New Roman" w:eastAsia="Times New Roman" w:hAnsi="Times New Roman" w:cs="Times New Roman"/>
-          <w:color w:val="000000"/>
-          <w:sz w:val="24"/>
-          <w:szCs w:val="24"/>
-          <w:lang w:val="en-US" w:eastAsia="es-ES"/>
-        </w:rPr>
-        <w:t>(</w:t>
-      </w:r>
-      <w:proofErr w:type="gramStart"/>
-      <w:r>
-        <w:rPr>
-          <w:rFonts w:ascii="Times New Roman" w:eastAsia="Times New Roman" w:hAnsi="Times New Roman" w:cs="Times New Roman"/>
-          <w:color w:val="000000"/>
-          <w:sz w:val="24"/>
-          <w:szCs w:val="24"/>
-          <w:lang w:val="en-US" w:eastAsia="es-ES"/>
-        </w:rPr>
-        <w:t>);</w:t>
-      </w:r>
-      <w:proofErr w:type="gramEnd"/>
-    </w:p>
-    <w:p>
-      <w:pPr>
-        <w:spacing w:after="0" w:line="240" w:lineRule="auto"/>
-        <w:ind w:left="720"/>
-        <w:rPr>
-          <w:rFonts w:ascii="Times New Roman" w:eastAsia="Times New Roman" w:hAnsi="Times New Roman" w:cs="Times New Roman"/>
-          <w:sz w:val="24"/>
-          <w:szCs w:val="24"/>
-          <w:lang w:val="en-US" w:eastAsia="es-ES"/>
-        </w:rPr>
-      </w:pPr>
-      <w:r>
-        <w:rPr>
-          <w:rFonts w:ascii="Times New Roman" w:eastAsia="Times New Roman" w:hAnsi="Times New Roman" w:cs="Times New Roman"/>
-          <w:color w:val="000000"/>
-          <w:sz w:val="24"/>
-          <w:szCs w:val="24"/>
-          <w:lang w:val="en-US" w:eastAsia="es-ES"/>
-        </w:rPr>
-        <w:t>   } catch (</w:t>
-      </w:r>
-      <w:proofErr w:type="spellStart"/>
-      <w:r>
-        <w:rPr>
-          <w:rFonts w:ascii="Times New Roman" w:eastAsia="Times New Roman" w:hAnsi="Times New Roman" w:cs="Times New Roman"/>
-          <w:color w:val="000000"/>
-          <w:sz w:val="24"/>
-          <w:szCs w:val="24"/>
-          <w:lang w:val="en-US" w:eastAsia="es-ES"/>
-        </w:rPr>
-        <w:t>IOException</w:t>
-      </w:r>
-      <w:proofErr w:type="spellEnd"/>
-      <w:r>
-        <w:rPr>
-          <w:rFonts w:ascii="Times New Roman" w:eastAsia="Times New Roman" w:hAnsi="Times New Roman" w:cs="Times New Roman"/>
-          <w:color w:val="000000"/>
-          <w:sz w:val="24"/>
-          <w:szCs w:val="24"/>
-          <w:lang w:val="en-US" w:eastAsia="es-ES"/>
-        </w:rPr>
-        <w:t xml:space="preserve"> e) {</w:t>
-      </w:r>
-    </w:p>
-    <w:p>
-      <w:pPr>
-        <w:spacing w:after="0" w:line="240" w:lineRule="auto"/>
-        <w:ind w:left="720"/>
-        <w:rPr>
-          <w:rFonts w:ascii="Times New Roman" w:eastAsia="Times New Roman" w:hAnsi="Times New Roman" w:cs="Times New Roman"/>
-          <w:sz w:val="24"/>
-          <w:szCs w:val="24"/>
           <w:lang w:eastAsia="es-ES"/>
         </w:rPr>
-      </w:pPr>
-      <w:r>
-        <w:rPr>
-          <w:rFonts w:ascii="Times New Roman" w:eastAsia="Times New Roman" w:hAnsi="Times New Roman" w:cs="Times New Roman"/>
-          <w:color w:val="000000"/>
-          <w:sz w:val="24"/>
-          <w:szCs w:val="24"/>
-          <w:lang w:val="en-US" w:eastAsia="es-ES"/>
-        </w:rPr>
-        <w:lastRenderedPageBreak/>
-        <w:t>       </w:t>
-      </w:r>
-      <w:proofErr w:type="spellStart"/>
-      <w:r>
-        <w:rPr>
-          <w:rFonts w:ascii="Times New Roman" w:eastAsia="Times New Roman" w:hAnsi="Times New Roman" w:cs="Times New Roman"/>
-          <w:color w:val="000000"/>
-          <w:sz w:val="24"/>
-          <w:szCs w:val="24"/>
-          <w:lang w:eastAsia="es-ES"/>
-        </w:rPr>
-        <w:t>e.printStackTrace</w:t>
-      </w:r>
-      <w:proofErr w:type="spellEnd"/>
-      <w:r>
-        <w:rPr>
-          <w:rFonts w:ascii="Times New Roman" w:eastAsia="Times New Roman" w:hAnsi="Times New Roman" w:cs="Times New Roman"/>
-          <w:color w:val="000000"/>
-          <w:sz w:val="24"/>
-          <w:szCs w:val="24"/>
-          <w:lang w:eastAsia="es-ES"/>
-        </w:rPr>
-        <w:t>();</w:t>
-      </w:r>
-    </w:p>
-    <w:p>
-      <w:pPr>
-        <w:spacing w:after="0" w:line="240" w:lineRule="auto"/>
-        <w:ind w:left="720"/>
-        <w:rPr>
-          <w:rFonts w:ascii="Times New Roman" w:eastAsia="Times New Roman" w:hAnsi="Times New Roman" w:cs="Times New Roman"/>
-          <w:sz w:val="24"/>
-          <w:szCs w:val="24"/>
-          <w:lang w:eastAsia="es-ES"/>
-        </w:rPr>
-      </w:pPr>
-      <w:r>
-        <w:rPr>
-          <w:rFonts w:ascii="Times New Roman" w:eastAsia="Times New Roman" w:hAnsi="Times New Roman" w:cs="Times New Roman"/>
-          <w:color w:val="000000"/>
-          <w:sz w:val="24"/>
-          <w:szCs w:val="24"/>
-          <w:lang w:eastAsia="es-ES"/>
-        </w:rPr>
-        <w:t>   }</w:t>
+        <w:t>(id);</w:t>
       </w:r>
     </w:p>
     <w:p>
@@ -6850,6 +6468,7 @@
                 <w:szCs w:val="24"/>
                 <w:lang w:eastAsia="es-ES"/>
               </w:rPr>
+              <w:lastRenderedPageBreak/>
               <w:t>Description</w:t>
             </w:r>
             <w:proofErr w:type="spellEnd"/>
@@ -8582,7 +8201,6 @@
           <w:szCs w:val="24"/>
           <w:lang w:val="en-US" w:eastAsia="es-ES"/>
         </w:rPr>
-        <w:lastRenderedPageBreak/>
         <w:t>           temp2+</w:t>
       </w:r>
       <w:proofErr w:type="gramStart"/>
@@ -8606,7 +8224,7 @@
           <w:rFonts w:ascii="Times New Roman" w:eastAsia="Times New Roman" w:hAnsi="Times New Roman" w:cs="Times New Roman"/>
           <w:sz w:val="24"/>
           <w:szCs w:val="24"/>
-          <w:lang w:eastAsia="es-ES"/>
+          <w:lang w:val="en-US" w:eastAsia="es-ES"/>
         </w:rPr>
       </w:pPr>
       <w:r>
@@ -8625,7 +8243,7 @@
           <w:color w:val="000000"/>
           <w:sz w:val="24"/>
           <w:szCs w:val="24"/>
-          <w:lang w:eastAsia="es-ES"/>
+          <w:lang w:val="en-US" w:eastAsia="es-ES"/>
         </w:rPr>
         <w:t>}</w:t>
       </w:r>
@@ -8647,9 +8265,19 @@
           <w:color w:val="000000"/>
           <w:sz w:val="24"/>
           <w:szCs w:val="24"/>
+          <w:lang w:val="en-US" w:eastAsia="es-ES"/>
+        </w:rPr>
+        <w:t>   </w:t>
+      </w:r>
+      <w:r>
+        <w:rPr>
+          <w:rFonts w:ascii="Times New Roman" w:eastAsia="Times New Roman" w:hAnsi="Times New Roman" w:cs="Times New Roman"/>
+          <w:color w:val="000000"/>
+          <w:sz w:val="24"/>
+          <w:szCs w:val="24"/>
           <w:lang w:eastAsia="es-ES"/>
         </w:rPr>
-        <w:t>   }</w:t>
+        <w:t>}</w:t>
       </w:r>
     </w:p>
     <w:p>
@@ -8802,6 +8430,7 @@
                 <w:szCs w:val="24"/>
                 <w:lang w:eastAsia="es-ES"/>
               </w:rPr>
+              <w:lastRenderedPageBreak/>
               <w:t>Name</w:t>
             </w:r>
           </w:p>
@@ -10797,7 +10426,6 @@
           <w:szCs w:val="24"/>
           <w:lang w:val="en-US" w:eastAsia="es-ES"/>
         </w:rPr>
-        <w:lastRenderedPageBreak/>
         <w:t xml:space="preserve">   return </w:t>
       </w:r>
       <w:proofErr w:type="spellStart"/>
@@ -10832,16 +10460,16 @@
           <w:rFonts w:ascii="Times New Roman" w:eastAsia="Times New Roman" w:hAnsi="Times New Roman" w:cs="Times New Roman"/>
           <w:sz w:val="24"/>
           <w:szCs w:val="24"/>
-          <w:lang w:eastAsia="es-ES"/>
-        </w:rPr>
-      </w:pPr>
-      <w:r>
-        <w:rPr>
-          <w:rFonts w:ascii="Times New Roman" w:eastAsia="Times New Roman" w:hAnsi="Times New Roman" w:cs="Times New Roman"/>
-          <w:color w:val="000000"/>
-          <w:sz w:val="24"/>
-          <w:szCs w:val="24"/>
-          <w:lang w:eastAsia="es-ES"/>
+          <w:lang w:val="en-US" w:eastAsia="es-ES"/>
+        </w:rPr>
+      </w:pPr>
+      <w:r>
+        <w:rPr>
+          <w:rFonts w:ascii="Times New Roman" w:eastAsia="Times New Roman" w:hAnsi="Times New Roman" w:cs="Times New Roman"/>
+          <w:color w:val="000000"/>
+          <w:sz w:val="24"/>
+          <w:szCs w:val="24"/>
+          <w:lang w:val="en-US" w:eastAsia="es-ES"/>
         </w:rPr>
         <w:t>}</w:t>
       </w:r>
@@ -11035,6 +10663,7 @@
                 <w:szCs w:val="24"/>
                 <w:lang w:eastAsia="es-ES"/>
               </w:rPr>
+              <w:lastRenderedPageBreak/>
               <w:t>Description</w:t>
             </w:r>
             <w:proofErr w:type="spellEnd"/>
@@ -11674,16 +11303,16 @@
           <w:rFonts w:ascii="Times New Roman" w:eastAsia="Times New Roman" w:hAnsi="Times New Roman" w:cs="Times New Roman"/>
           <w:sz w:val="24"/>
           <w:szCs w:val="24"/>
-          <w:lang w:eastAsia="es-ES"/>
-        </w:rPr>
-      </w:pPr>
-      <w:r>
-        <w:rPr>
-          <w:rFonts w:ascii="Times New Roman" w:eastAsia="Times New Roman" w:hAnsi="Times New Roman" w:cs="Times New Roman"/>
-          <w:color w:val="000000"/>
-          <w:sz w:val="24"/>
-          <w:szCs w:val="24"/>
-          <w:lang w:eastAsia="es-ES"/>
+          <w:lang w:val="en-US" w:eastAsia="es-ES"/>
+        </w:rPr>
+      </w:pPr>
+      <w:r>
+        <w:rPr>
+          <w:rFonts w:ascii="Times New Roman" w:eastAsia="Times New Roman" w:hAnsi="Times New Roman" w:cs="Times New Roman"/>
+          <w:color w:val="000000"/>
+          <w:sz w:val="24"/>
+          <w:szCs w:val="24"/>
+          <w:lang w:val="en-US" w:eastAsia="es-ES"/>
         </w:rPr>
         <w:t>}</w:t>
       </w:r>
@@ -11994,6 +11623,155 @@
     </w:lvl>
   </w:abstractNum>
   <w:abstractNum w:abstractNumId="2" w15:restartNumberingAfterBreak="0">
+    <w:nsid w:val="09DC6D26"/>
+    <w:multiLevelType w:val="multilevel"/>
+    <w:tmpl w:val="193C5BF2"/>
+    <w:lvl w:ilvl="0">
+      <w:start w:val="1"/>
+      <w:numFmt w:val="bullet"/>
+      <w:lvlText w:val=""/>
+      <w:lvlJc w:val="left"/>
+      <w:pPr>
+        <w:tabs>
+          <w:tab w:val="num" w:pos="720"/>
+        </w:tabs>
+        <w:ind w:left="720" w:hanging="360"/>
+      </w:pPr>
+      <w:rPr>
+        <w:rFonts w:ascii="Symbol" w:hAnsi="Symbol" w:hint="default"/>
+        <w:sz w:val="20"/>
+      </w:rPr>
+    </w:lvl>
+    <w:lvl w:ilvl="1" w:tentative="1">
+      <w:start w:val="1"/>
+      <w:numFmt w:val="bullet"/>
+      <w:lvlText w:val="o"/>
+      <w:lvlJc w:val="left"/>
+      <w:pPr>
+        <w:tabs>
+          <w:tab w:val="num" w:pos="1440"/>
+        </w:tabs>
+        <w:ind w:left="1440" w:hanging="360"/>
+      </w:pPr>
+      <w:rPr>
+        <w:rFonts w:ascii="Courier New" w:hAnsi="Courier New" w:hint="default"/>
+        <w:sz w:val="20"/>
+      </w:rPr>
+    </w:lvl>
+    <w:lvl w:ilvl="2" w:tentative="1">
+      <w:start w:val="1"/>
+      <w:numFmt w:val="bullet"/>
+      <w:lvlText w:val=""/>
+      <w:lvlJc w:val="left"/>
+      <w:pPr>
+        <w:tabs>
+          <w:tab w:val="num" w:pos="2160"/>
+        </w:tabs>
+        <w:ind w:left="2160" w:hanging="360"/>
+      </w:pPr>
+      <w:rPr>
+        <w:rFonts w:ascii="Wingdings" w:hAnsi="Wingdings" w:hint="default"/>
+        <w:sz w:val="20"/>
+      </w:rPr>
+    </w:lvl>
+    <w:lvl w:ilvl="3" w:tentative="1">
+      <w:start w:val="1"/>
+      <w:numFmt w:val="bullet"/>
+      <w:lvlText w:val=""/>
+      <w:lvlJc w:val="left"/>
+      <w:pPr>
+        <w:tabs>
+          <w:tab w:val="num" w:pos="2880"/>
+        </w:tabs>
+        <w:ind w:left="2880" w:hanging="360"/>
+      </w:pPr>
+      <w:rPr>
+        <w:rFonts w:ascii="Wingdings" w:hAnsi="Wingdings" w:hint="default"/>
+        <w:sz w:val="20"/>
+      </w:rPr>
+    </w:lvl>
+    <w:lvl w:ilvl="4" w:tentative="1">
+      <w:start w:val="1"/>
+      <w:numFmt w:val="bullet"/>
+      <w:lvlText w:val=""/>
+      <w:lvlJc w:val="left"/>
+      <w:pPr>
+        <w:tabs>
+          <w:tab w:val="num" w:pos="3600"/>
+        </w:tabs>
+        <w:ind w:left="3600" w:hanging="360"/>
+      </w:pPr>
+      <w:rPr>
+        <w:rFonts w:ascii="Wingdings" w:hAnsi="Wingdings" w:hint="default"/>
+        <w:sz w:val="20"/>
+      </w:rPr>
+    </w:lvl>
+    <w:lvl w:ilvl="5" w:tentative="1">
+      <w:start w:val="1"/>
+      <w:numFmt w:val="bullet"/>
+      <w:lvlText w:val=""/>
+      <w:lvlJc w:val="left"/>
+      <w:pPr>
+        <w:tabs>
+          <w:tab w:val="num" w:pos="4320"/>
+        </w:tabs>
+        <w:ind w:left="4320" w:hanging="360"/>
+      </w:pPr>
+      <w:rPr>
+        <w:rFonts w:ascii="Wingdings" w:hAnsi="Wingdings" w:hint="default"/>
+        <w:sz w:val="20"/>
+      </w:rPr>
+    </w:lvl>
+    <w:lvl w:ilvl="6" w:tentative="1">
+      <w:start w:val="1"/>
+      <w:numFmt w:val="bullet"/>
+      <w:lvlText w:val=""/>
+      <w:lvlJc w:val="left"/>
+      <w:pPr>
+        <w:tabs>
+          <w:tab w:val="num" w:pos="5040"/>
+        </w:tabs>
+        <w:ind w:left="5040" w:hanging="360"/>
+      </w:pPr>
+      <w:rPr>
+        <w:rFonts w:ascii="Wingdings" w:hAnsi="Wingdings" w:hint="default"/>
+        <w:sz w:val="20"/>
+      </w:rPr>
+    </w:lvl>
+    <w:lvl w:ilvl="7" w:tentative="1">
+      <w:start w:val="1"/>
+      <w:numFmt w:val="bullet"/>
+      <w:lvlText w:val=""/>
+      <w:lvlJc w:val="left"/>
+      <w:pPr>
+        <w:tabs>
+          <w:tab w:val="num" w:pos="5760"/>
+        </w:tabs>
+        <w:ind w:left="5760" w:hanging="360"/>
+      </w:pPr>
+      <w:rPr>
+        <w:rFonts w:ascii="Wingdings" w:hAnsi="Wingdings" w:hint="default"/>
+        <w:sz w:val="20"/>
+      </w:rPr>
+    </w:lvl>
+    <w:lvl w:ilvl="8" w:tentative="1">
+      <w:start w:val="1"/>
+      <w:numFmt w:val="bullet"/>
+      <w:lvlText w:val=""/>
+      <w:lvlJc w:val="left"/>
+      <w:pPr>
+        <w:tabs>
+          <w:tab w:val="num" w:pos="6480"/>
+        </w:tabs>
+        <w:ind w:left="6480" w:hanging="360"/>
+      </w:pPr>
+      <w:rPr>
+        <w:rFonts w:ascii="Wingdings" w:hAnsi="Wingdings" w:hint="default"/>
+        <w:sz w:val="20"/>
+      </w:rPr>
+    </w:lvl>
+  </w:abstractNum>
+  <w:abstractNum w:abstractNumId="3" w15:restartNumberingAfterBreak="0">
     <w:nsid w:val="0CCB6925"/>
     <w:multiLevelType w:val="multilevel"/>
     <w:tmpl w:val="E2F2137C"/>
@@ -12142,7 +11920,7 @@
       </w:rPr>
     </w:lvl>
   </w:abstractNum>
-  <w:abstractNum w:abstractNumId="3" w15:restartNumberingAfterBreak="0">
+  <w:abstractNum w:abstractNumId="4" w15:restartNumberingAfterBreak="0">
     <w:nsid w:val="0E7965D8"/>
     <w:multiLevelType w:val="multilevel"/>
     <w:tmpl w:val="C994B4F2"/>
@@ -12291,7 +12069,7 @@
       </w:rPr>
     </w:lvl>
   </w:abstractNum>
-  <w:abstractNum w:abstractNumId="4" w15:restartNumberingAfterBreak="0">
+  <w:abstractNum w:abstractNumId="5" w15:restartNumberingAfterBreak="0">
     <w:nsid w:val="169D2E9B"/>
     <w:multiLevelType w:val="multilevel"/>
     <w:tmpl w:val="7338885E"/>
@@ -12404,7 +12182,7 @@
       </w:pPr>
     </w:lvl>
   </w:abstractNum>
-  <w:abstractNum w:abstractNumId="5" w15:restartNumberingAfterBreak="0">
+  <w:abstractNum w:abstractNumId="6" w15:restartNumberingAfterBreak="0">
     <w:nsid w:val="214754F9"/>
     <w:multiLevelType w:val="multilevel"/>
     <w:tmpl w:val="35487870"/>
@@ -12553,7 +12331,7 @@
       </w:rPr>
     </w:lvl>
   </w:abstractNum>
-  <w:abstractNum w:abstractNumId="6" w15:restartNumberingAfterBreak="0">
+  <w:abstractNum w:abstractNumId="7" w15:restartNumberingAfterBreak="0">
     <w:nsid w:val="26490054"/>
     <w:multiLevelType w:val="hybridMultilevel"/>
     <w:tmpl w:val="8EDAAB5E"/>
@@ -12666,7 +12444,7 @@
       </w:pPr>
     </w:lvl>
   </w:abstractNum>
-  <w:abstractNum w:abstractNumId="7" w15:restartNumberingAfterBreak="0">
+  <w:abstractNum w:abstractNumId="8" w15:restartNumberingAfterBreak="0">
     <w:nsid w:val="27286EB8"/>
     <w:multiLevelType w:val="multilevel"/>
     <w:tmpl w:val="8F982E8A"/>
@@ -12815,7 +12593,7 @@
       </w:rPr>
     </w:lvl>
   </w:abstractNum>
-  <w:abstractNum w:abstractNumId="8" w15:restartNumberingAfterBreak="0">
+  <w:abstractNum w:abstractNumId="9" w15:restartNumberingAfterBreak="0">
     <w:nsid w:val="2A007A1C"/>
     <w:multiLevelType w:val="hybridMultilevel"/>
     <w:tmpl w:val="B1C452A6"/>
@@ -12826,9 +12604,9 @@
       <w:lvlJc w:val="left"/>
       <w:pPr>
         <w:tabs>
-          <w:tab w:val="num" w:pos="720"/>
-        </w:tabs>
-        <w:ind w:left="720" w:hanging="360"/>
+          <w:tab w:val="num" w:pos="360"/>
+        </w:tabs>
+        <w:ind w:left="360" w:hanging="360"/>
       </w:pPr>
     </w:lvl>
     <w:lvl w:ilvl="1" w:tplc="85127432" w:tentative="1">
@@ -12838,9 +12616,9 @@
       <w:lvlJc w:val="left"/>
       <w:pPr>
         <w:tabs>
-          <w:tab w:val="num" w:pos="1440"/>
-        </w:tabs>
-        <w:ind w:left="1440" w:hanging="360"/>
+          <w:tab w:val="num" w:pos="1080"/>
+        </w:tabs>
+        <w:ind w:left="1080" w:hanging="360"/>
       </w:pPr>
     </w:lvl>
     <w:lvl w:ilvl="2" w:tplc="373C4CF0" w:tentative="1">
@@ -12850,9 +12628,9 @@
       <w:lvlJc w:val="left"/>
       <w:pPr>
         <w:tabs>
-          <w:tab w:val="num" w:pos="2160"/>
-        </w:tabs>
-        <w:ind w:left="2160" w:hanging="360"/>
+          <w:tab w:val="num" w:pos="1800"/>
+        </w:tabs>
+        <w:ind w:left="1800" w:hanging="360"/>
       </w:pPr>
     </w:lvl>
     <w:lvl w:ilvl="3" w:tplc="F8509FC6" w:tentative="1">
@@ -12862,9 +12640,9 @@
       <w:lvlJc w:val="left"/>
       <w:pPr>
         <w:tabs>
-          <w:tab w:val="num" w:pos="2880"/>
-        </w:tabs>
-        <w:ind w:left="2880" w:hanging="360"/>
+          <w:tab w:val="num" w:pos="2520"/>
+        </w:tabs>
+        <w:ind w:left="2520" w:hanging="360"/>
       </w:pPr>
     </w:lvl>
     <w:lvl w:ilvl="4" w:tplc="1D602BB2" w:tentative="1">
@@ -12874,9 +12652,9 @@
       <w:lvlJc w:val="left"/>
       <w:pPr>
         <w:tabs>
-          <w:tab w:val="num" w:pos="3600"/>
-        </w:tabs>
-        <w:ind w:left="3600" w:hanging="360"/>
+          <w:tab w:val="num" w:pos="3240"/>
+        </w:tabs>
+        <w:ind w:left="3240" w:hanging="360"/>
       </w:pPr>
     </w:lvl>
     <w:lvl w:ilvl="5" w:tplc="A1662D1A" w:tentative="1">
@@ -12886,9 +12664,9 @@
       <w:lvlJc w:val="left"/>
       <w:pPr>
         <w:tabs>
-          <w:tab w:val="num" w:pos="4320"/>
-        </w:tabs>
-        <w:ind w:left="4320" w:hanging="360"/>
+          <w:tab w:val="num" w:pos="3960"/>
+        </w:tabs>
+        <w:ind w:left="3960" w:hanging="360"/>
       </w:pPr>
     </w:lvl>
     <w:lvl w:ilvl="6" w:tplc="BDF0345C" w:tentative="1">
@@ -12898,9 +12676,9 @@
       <w:lvlJc w:val="left"/>
       <w:pPr>
         <w:tabs>
-          <w:tab w:val="num" w:pos="5040"/>
-        </w:tabs>
-        <w:ind w:left="5040" w:hanging="360"/>
+          <w:tab w:val="num" w:pos="4680"/>
+        </w:tabs>
+        <w:ind w:left="4680" w:hanging="360"/>
       </w:pPr>
     </w:lvl>
     <w:lvl w:ilvl="7" w:tplc="F670EAEA" w:tentative="1">
@@ -12910,9 +12688,9 @@
       <w:lvlJc w:val="left"/>
       <w:pPr>
         <w:tabs>
-          <w:tab w:val="num" w:pos="5760"/>
-        </w:tabs>
-        <w:ind w:left="5760" w:hanging="360"/>
+          <w:tab w:val="num" w:pos="5400"/>
+        </w:tabs>
+        <w:ind w:left="5400" w:hanging="360"/>
       </w:pPr>
     </w:lvl>
     <w:lvl w:ilvl="8" w:tplc="AB6015A6" w:tentative="1">
@@ -12922,13 +12700,13 @@
       <w:lvlJc w:val="left"/>
       <w:pPr>
         <w:tabs>
-          <w:tab w:val="num" w:pos="6480"/>
-        </w:tabs>
-        <w:ind w:left="6480" w:hanging="360"/>
+          <w:tab w:val="num" w:pos="6120"/>
+        </w:tabs>
+        <w:ind w:left="6120" w:hanging="360"/>
       </w:pPr>
     </w:lvl>
   </w:abstractNum>
-  <w:abstractNum w:abstractNumId="9" w15:restartNumberingAfterBreak="0">
+  <w:abstractNum w:abstractNumId="10" w15:restartNumberingAfterBreak="0">
     <w:nsid w:val="33C2498B"/>
     <w:multiLevelType w:val="hybridMultilevel"/>
     <w:tmpl w:val="4F60823A"/>
@@ -12939,9 +12717,9 @@
       <w:lvlJc w:val="left"/>
       <w:pPr>
         <w:tabs>
-          <w:tab w:val="num" w:pos="720"/>
-        </w:tabs>
-        <w:ind w:left="720" w:hanging="360"/>
+          <w:tab w:val="num" w:pos="360"/>
+        </w:tabs>
+        <w:ind w:left="360" w:hanging="360"/>
       </w:pPr>
     </w:lvl>
     <w:lvl w:ilvl="1" w:tplc="5A1C53A2" w:tentative="1">
@@ -12951,9 +12729,9 @@
       <w:lvlJc w:val="left"/>
       <w:pPr>
         <w:tabs>
-          <w:tab w:val="num" w:pos="1440"/>
-        </w:tabs>
-        <w:ind w:left="1440" w:hanging="360"/>
+          <w:tab w:val="num" w:pos="1080"/>
+        </w:tabs>
+        <w:ind w:left="1080" w:hanging="360"/>
       </w:pPr>
     </w:lvl>
     <w:lvl w:ilvl="2" w:tplc="E71CBA6A" w:tentative="1">
@@ -12963,9 +12741,9 @@
       <w:lvlJc w:val="left"/>
       <w:pPr>
         <w:tabs>
-          <w:tab w:val="num" w:pos="2160"/>
-        </w:tabs>
-        <w:ind w:left="2160" w:hanging="360"/>
+          <w:tab w:val="num" w:pos="1800"/>
+        </w:tabs>
+        <w:ind w:left="1800" w:hanging="360"/>
       </w:pPr>
     </w:lvl>
     <w:lvl w:ilvl="3" w:tplc="E50EC9B0" w:tentative="1">
@@ -12975,9 +12753,9 @@
       <w:lvlJc w:val="left"/>
       <w:pPr>
         <w:tabs>
-          <w:tab w:val="num" w:pos="2880"/>
-        </w:tabs>
-        <w:ind w:left="2880" w:hanging="360"/>
+          <w:tab w:val="num" w:pos="2520"/>
+        </w:tabs>
+        <w:ind w:left="2520" w:hanging="360"/>
       </w:pPr>
     </w:lvl>
     <w:lvl w:ilvl="4" w:tplc="1110D5DE" w:tentative="1">
@@ -12987,9 +12765,9 @@
       <w:lvlJc w:val="left"/>
       <w:pPr>
         <w:tabs>
-          <w:tab w:val="num" w:pos="3600"/>
-        </w:tabs>
-        <w:ind w:left="3600" w:hanging="360"/>
+          <w:tab w:val="num" w:pos="3240"/>
+        </w:tabs>
+        <w:ind w:left="3240" w:hanging="360"/>
       </w:pPr>
     </w:lvl>
     <w:lvl w:ilvl="5" w:tplc="38965168" w:tentative="1">
@@ -12999,9 +12777,9 @@
       <w:lvlJc w:val="left"/>
       <w:pPr>
         <w:tabs>
-          <w:tab w:val="num" w:pos="4320"/>
-        </w:tabs>
-        <w:ind w:left="4320" w:hanging="360"/>
+          <w:tab w:val="num" w:pos="3960"/>
+        </w:tabs>
+        <w:ind w:left="3960" w:hanging="360"/>
       </w:pPr>
     </w:lvl>
     <w:lvl w:ilvl="6" w:tplc="96B05EEE" w:tentative="1">
@@ -13011,9 +12789,9 @@
       <w:lvlJc w:val="left"/>
       <w:pPr>
         <w:tabs>
-          <w:tab w:val="num" w:pos="5040"/>
-        </w:tabs>
-        <w:ind w:left="5040" w:hanging="360"/>
+          <w:tab w:val="num" w:pos="4680"/>
+        </w:tabs>
+        <w:ind w:left="4680" w:hanging="360"/>
       </w:pPr>
     </w:lvl>
     <w:lvl w:ilvl="7" w:tplc="688E6D60" w:tentative="1">
@@ -13023,9 +12801,9 @@
       <w:lvlJc w:val="left"/>
       <w:pPr>
         <w:tabs>
-          <w:tab w:val="num" w:pos="5760"/>
-        </w:tabs>
-        <w:ind w:left="5760" w:hanging="360"/>
+          <w:tab w:val="num" w:pos="5400"/>
+        </w:tabs>
+        <w:ind w:left="5400" w:hanging="360"/>
       </w:pPr>
     </w:lvl>
     <w:lvl w:ilvl="8" w:tplc="6696EE64" w:tentative="1">
@@ -13035,13 +12813,13 @@
       <w:lvlJc w:val="left"/>
       <w:pPr>
         <w:tabs>
-          <w:tab w:val="num" w:pos="6480"/>
-        </w:tabs>
-        <w:ind w:left="6480" w:hanging="360"/>
+          <w:tab w:val="num" w:pos="6120"/>
+        </w:tabs>
+        <w:ind w:left="6120" w:hanging="360"/>
       </w:pPr>
     </w:lvl>
   </w:abstractNum>
-  <w:abstractNum w:abstractNumId="10" w15:restartNumberingAfterBreak="0">
+  <w:abstractNum w:abstractNumId="11" w15:restartNumberingAfterBreak="0">
     <w:nsid w:val="38054E38"/>
     <w:multiLevelType w:val="multilevel"/>
     <w:tmpl w:val="EEA4C92A"/>
@@ -13154,7 +12932,7 @@
       </w:pPr>
     </w:lvl>
   </w:abstractNum>
-  <w:abstractNum w:abstractNumId="11" w15:restartNumberingAfterBreak="0">
+  <w:abstractNum w:abstractNumId="12" w15:restartNumberingAfterBreak="0">
     <w:nsid w:val="39953721"/>
     <w:multiLevelType w:val="multilevel"/>
     <w:tmpl w:val="58D8ACFE"/>
@@ -13303,7 +13081,120 @@
       </w:rPr>
     </w:lvl>
   </w:abstractNum>
-  <w:abstractNum w:abstractNumId="12" w15:restartNumberingAfterBreak="0">
+  <w:abstractNum w:abstractNumId="13" w15:restartNumberingAfterBreak="0">
+    <w:nsid w:val="3DD26064"/>
+    <w:multiLevelType w:val="multilevel"/>
+    <w:tmpl w:val="5C08F70E"/>
+    <w:lvl w:ilvl="0">
+      <w:start w:val="1"/>
+      <w:numFmt w:val="decimal"/>
+      <w:lvlText w:val="%1."/>
+      <w:lvlJc w:val="left"/>
+      <w:pPr>
+        <w:tabs>
+          <w:tab w:val="num" w:pos="720"/>
+        </w:tabs>
+        <w:ind w:left="720" w:hanging="360"/>
+      </w:pPr>
+    </w:lvl>
+    <w:lvl w:ilvl="1" w:tentative="1">
+      <w:start w:val="1"/>
+      <w:numFmt w:val="decimal"/>
+      <w:lvlText w:val="%2."/>
+      <w:lvlJc w:val="left"/>
+      <w:pPr>
+        <w:tabs>
+          <w:tab w:val="num" w:pos="1440"/>
+        </w:tabs>
+        <w:ind w:left="1440" w:hanging="360"/>
+      </w:pPr>
+    </w:lvl>
+    <w:lvl w:ilvl="2" w:tentative="1">
+      <w:start w:val="1"/>
+      <w:numFmt w:val="decimal"/>
+      <w:lvlText w:val="%3."/>
+      <w:lvlJc w:val="left"/>
+      <w:pPr>
+        <w:tabs>
+          <w:tab w:val="num" w:pos="2160"/>
+        </w:tabs>
+        <w:ind w:left="2160" w:hanging="360"/>
+      </w:pPr>
+    </w:lvl>
+    <w:lvl w:ilvl="3" w:tentative="1">
+      <w:start w:val="1"/>
+      <w:numFmt w:val="decimal"/>
+      <w:lvlText w:val="%4."/>
+      <w:lvlJc w:val="left"/>
+      <w:pPr>
+        <w:tabs>
+          <w:tab w:val="num" w:pos="2880"/>
+        </w:tabs>
+        <w:ind w:left="2880" w:hanging="360"/>
+      </w:pPr>
+    </w:lvl>
+    <w:lvl w:ilvl="4" w:tentative="1">
+      <w:start w:val="1"/>
+      <w:numFmt w:val="decimal"/>
+      <w:lvlText w:val="%5."/>
+      <w:lvlJc w:val="left"/>
+      <w:pPr>
+        <w:tabs>
+          <w:tab w:val="num" w:pos="3600"/>
+        </w:tabs>
+        <w:ind w:left="3600" w:hanging="360"/>
+      </w:pPr>
+    </w:lvl>
+    <w:lvl w:ilvl="5" w:tentative="1">
+      <w:start w:val="1"/>
+      <w:numFmt w:val="decimal"/>
+      <w:lvlText w:val="%6."/>
+      <w:lvlJc w:val="left"/>
+      <w:pPr>
+        <w:tabs>
+          <w:tab w:val="num" w:pos="4320"/>
+        </w:tabs>
+        <w:ind w:left="4320" w:hanging="360"/>
+      </w:pPr>
+    </w:lvl>
+    <w:lvl w:ilvl="6" w:tentative="1">
+      <w:start w:val="1"/>
+      <w:numFmt w:val="decimal"/>
+      <w:lvlText w:val="%7."/>
+      <w:lvlJc w:val="left"/>
+      <w:pPr>
+        <w:tabs>
+          <w:tab w:val="num" w:pos="5040"/>
+        </w:tabs>
+        <w:ind w:left="5040" w:hanging="360"/>
+      </w:pPr>
+    </w:lvl>
+    <w:lvl w:ilvl="7" w:tentative="1">
+      <w:start w:val="1"/>
+      <w:numFmt w:val="decimal"/>
+      <w:lvlText w:val="%8."/>
+      <w:lvlJc w:val="left"/>
+      <w:pPr>
+        <w:tabs>
+          <w:tab w:val="num" w:pos="5760"/>
+        </w:tabs>
+        <w:ind w:left="5760" w:hanging="360"/>
+      </w:pPr>
+    </w:lvl>
+    <w:lvl w:ilvl="8" w:tentative="1">
+      <w:start w:val="1"/>
+      <w:numFmt w:val="decimal"/>
+      <w:lvlText w:val="%9."/>
+      <w:lvlJc w:val="left"/>
+      <w:pPr>
+        <w:tabs>
+          <w:tab w:val="num" w:pos="6480"/>
+        </w:tabs>
+        <w:ind w:left="6480" w:hanging="360"/>
+      </w:pPr>
+    </w:lvl>
+  </w:abstractNum>
+  <w:abstractNum w:abstractNumId="14" w15:restartNumberingAfterBreak="0">
     <w:nsid w:val="3F68382B"/>
     <w:multiLevelType w:val="multilevel"/>
     <w:tmpl w:val="37006F70"/>
@@ -13452,7 +13343,7 @@
       </w:rPr>
     </w:lvl>
   </w:abstractNum>
-  <w:abstractNum w:abstractNumId="13" w15:restartNumberingAfterBreak="0">
+  <w:abstractNum w:abstractNumId="15" w15:restartNumberingAfterBreak="0">
     <w:nsid w:val="411C1772"/>
     <w:multiLevelType w:val="hybridMultilevel"/>
     <w:tmpl w:val="61F69982"/>
@@ -13463,9 +13354,9 @@
       <w:lvlJc w:val="left"/>
       <w:pPr>
         <w:tabs>
-          <w:tab w:val="num" w:pos="720"/>
-        </w:tabs>
-        <w:ind w:left="720" w:hanging="360"/>
+          <w:tab w:val="num" w:pos="360"/>
+        </w:tabs>
+        <w:ind w:left="360" w:hanging="360"/>
       </w:pPr>
     </w:lvl>
     <w:lvl w:ilvl="1" w:tplc="2070F22C" w:tentative="1">
@@ -13475,9 +13366,9 @@
       <w:lvlJc w:val="left"/>
       <w:pPr>
         <w:tabs>
-          <w:tab w:val="num" w:pos="1440"/>
-        </w:tabs>
-        <w:ind w:left="1440" w:hanging="360"/>
+          <w:tab w:val="num" w:pos="1080"/>
+        </w:tabs>
+        <w:ind w:left="1080" w:hanging="360"/>
       </w:pPr>
     </w:lvl>
     <w:lvl w:ilvl="2" w:tplc="48928738" w:tentative="1">
@@ -13487,9 +13378,9 @@
       <w:lvlJc w:val="left"/>
       <w:pPr>
         <w:tabs>
-          <w:tab w:val="num" w:pos="2160"/>
-        </w:tabs>
-        <w:ind w:left="2160" w:hanging="360"/>
+          <w:tab w:val="num" w:pos="1800"/>
+        </w:tabs>
+        <w:ind w:left="1800" w:hanging="360"/>
       </w:pPr>
     </w:lvl>
     <w:lvl w:ilvl="3" w:tplc="D9F05A72" w:tentative="1">
@@ -13499,9 +13390,9 @@
       <w:lvlJc w:val="left"/>
       <w:pPr>
         <w:tabs>
-          <w:tab w:val="num" w:pos="2880"/>
-        </w:tabs>
-        <w:ind w:left="2880" w:hanging="360"/>
+          <w:tab w:val="num" w:pos="2520"/>
+        </w:tabs>
+        <w:ind w:left="2520" w:hanging="360"/>
       </w:pPr>
     </w:lvl>
     <w:lvl w:ilvl="4" w:tplc="4D7638C4" w:tentative="1">
@@ -13511,9 +13402,9 @@
       <w:lvlJc w:val="left"/>
       <w:pPr>
         <w:tabs>
-          <w:tab w:val="num" w:pos="3600"/>
-        </w:tabs>
-        <w:ind w:left="3600" w:hanging="360"/>
+          <w:tab w:val="num" w:pos="3240"/>
+        </w:tabs>
+        <w:ind w:left="3240" w:hanging="360"/>
       </w:pPr>
     </w:lvl>
     <w:lvl w:ilvl="5" w:tplc="109CADD0" w:tentative="1">
@@ -13523,9 +13414,9 @@
       <w:lvlJc w:val="left"/>
       <w:pPr>
         <w:tabs>
-          <w:tab w:val="num" w:pos="4320"/>
-        </w:tabs>
-        <w:ind w:left="4320" w:hanging="360"/>
+          <w:tab w:val="num" w:pos="3960"/>
+        </w:tabs>
+        <w:ind w:left="3960" w:hanging="360"/>
       </w:pPr>
     </w:lvl>
     <w:lvl w:ilvl="6" w:tplc="86C23400" w:tentative="1">
@@ -13535,9 +13426,9 @@
       <w:lvlJc w:val="left"/>
       <w:pPr>
         <w:tabs>
-          <w:tab w:val="num" w:pos="5040"/>
-        </w:tabs>
-        <w:ind w:left="5040" w:hanging="360"/>
+          <w:tab w:val="num" w:pos="4680"/>
+        </w:tabs>
+        <w:ind w:left="4680" w:hanging="360"/>
       </w:pPr>
     </w:lvl>
     <w:lvl w:ilvl="7" w:tplc="43465A0A" w:tentative="1">
@@ -13547,9 +13438,9 @@
       <w:lvlJc w:val="left"/>
       <w:pPr>
         <w:tabs>
-          <w:tab w:val="num" w:pos="5760"/>
-        </w:tabs>
-        <w:ind w:left="5760" w:hanging="360"/>
+          <w:tab w:val="num" w:pos="5400"/>
+        </w:tabs>
+        <w:ind w:left="5400" w:hanging="360"/>
       </w:pPr>
     </w:lvl>
     <w:lvl w:ilvl="8" w:tplc="BA80507C" w:tentative="1">
@@ -13559,13 +13450,13 @@
       <w:lvlJc w:val="left"/>
       <w:pPr>
         <w:tabs>
-          <w:tab w:val="num" w:pos="6480"/>
-        </w:tabs>
-        <w:ind w:left="6480" w:hanging="360"/>
+          <w:tab w:val="num" w:pos="6120"/>
+        </w:tabs>
+        <w:ind w:left="6120" w:hanging="360"/>
       </w:pPr>
     </w:lvl>
   </w:abstractNum>
-  <w:abstractNum w:abstractNumId="14" w15:restartNumberingAfterBreak="0">
+  <w:abstractNum w:abstractNumId="16" w15:restartNumberingAfterBreak="0">
     <w:nsid w:val="41F75C09"/>
     <w:multiLevelType w:val="multilevel"/>
     <w:tmpl w:val="079E7602"/>
@@ -13714,7 +13605,7 @@
       </w:rPr>
     </w:lvl>
   </w:abstractNum>
-  <w:abstractNum w:abstractNumId="15" w15:restartNumberingAfterBreak="0">
+  <w:abstractNum w:abstractNumId="17" w15:restartNumberingAfterBreak="0">
     <w:nsid w:val="48912377"/>
     <w:multiLevelType w:val="multilevel"/>
     <w:tmpl w:val="99E44898"/>
@@ -13863,7 +13754,7 @@
       </w:rPr>
     </w:lvl>
   </w:abstractNum>
-  <w:abstractNum w:abstractNumId="16" w15:restartNumberingAfterBreak="0">
+  <w:abstractNum w:abstractNumId="18" w15:restartNumberingAfterBreak="0">
     <w:nsid w:val="4A3765AB"/>
     <w:multiLevelType w:val="hybridMultilevel"/>
     <w:tmpl w:val="5A283964"/>
@@ -13874,9 +13765,9 @@
       <w:lvlJc w:val="left"/>
       <w:pPr>
         <w:tabs>
-          <w:tab w:val="num" w:pos="720"/>
-        </w:tabs>
-        <w:ind w:left="720" w:hanging="360"/>
+          <w:tab w:val="num" w:pos="360"/>
+        </w:tabs>
+        <w:ind w:left="360" w:hanging="360"/>
       </w:pPr>
     </w:lvl>
     <w:lvl w:ilvl="1" w:tplc="7EFE3626" w:tentative="1">
@@ -13886,9 +13777,9 @@
       <w:lvlJc w:val="left"/>
       <w:pPr>
         <w:tabs>
-          <w:tab w:val="num" w:pos="1440"/>
-        </w:tabs>
-        <w:ind w:left="1440" w:hanging="360"/>
+          <w:tab w:val="num" w:pos="1080"/>
+        </w:tabs>
+        <w:ind w:left="1080" w:hanging="360"/>
       </w:pPr>
     </w:lvl>
     <w:lvl w:ilvl="2" w:tplc="995E51AA" w:tentative="1">
@@ -13898,9 +13789,9 @@
       <w:lvlJc w:val="left"/>
       <w:pPr>
         <w:tabs>
-          <w:tab w:val="num" w:pos="2160"/>
-        </w:tabs>
-        <w:ind w:left="2160" w:hanging="360"/>
+          <w:tab w:val="num" w:pos="1800"/>
+        </w:tabs>
+        <w:ind w:left="1800" w:hanging="360"/>
       </w:pPr>
     </w:lvl>
     <w:lvl w:ilvl="3" w:tplc="7D1C1290" w:tentative="1">
@@ -13910,9 +13801,9 @@
       <w:lvlJc w:val="left"/>
       <w:pPr>
         <w:tabs>
-          <w:tab w:val="num" w:pos="2880"/>
-        </w:tabs>
-        <w:ind w:left="2880" w:hanging="360"/>
+          <w:tab w:val="num" w:pos="2520"/>
+        </w:tabs>
+        <w:ind w:left="2520" w:hanging="360"/>
       </w:pPr>
     </w:lvl>
     <w:lvl w:ilvl="4" w:tplc="681EA568" w:tentative="1">
@@ -13922,9 +13813,9 @@
       <w:lvlJc w:val="left"/>
       <w:pPr>
         <w:tabs>
-          <w:tab w:val="num" w:pos="3600"/>
-        </w:tabs>
-        <w:ind w:left="3600" w:hanging="360"/>
+          <w:tab w:val="num" w:pos="3240"/>
+        </w:tabs>
+        <w:ind w:left="3240" w:hanging="360"/>
       </w:pPr>
     </w:lvl>
     <w:lvl w:ilvl="5" w:tplc="FF84155C" w:tentative="1">
@@ -13934,9 +13825,9 @@
       <w:lvlJc w:val="left"/>
       <w:pPr>
         <w:tabs>
-          <w:tab w:val="num" w:pos="4320"/>
-        </w:tabs>
-        <w:ind w:left="4320" w:hanging="360"/>
+          <w:tab w:val="num" w:pos="3960"/>
+        </w:tabs>
+        <w:ind w:left="3960" w:hanging="360"/>
       </w:pPr>
     </w:lvl>
     <w:lvl w:ilvl="6" w:tplc="E24C12EE" w:tentative="1">
@@ -13946,9 +13837,9 @@
       <w:lvlJc w:val="left"/>
       <w:pPr>
         <w:tabs>
-          <w:tab w:val="num" w:pos="5040"/>
-        </w:tabs>
-        <w:ind w:left="5040" w:hanging="360"/>
+          <w:tab w:val="num" w:pos="4680"/>
+        </w:tabs>
+        <w:ind w:left="4680" w:hanging="360"/>
       </w:pPr>
     </w:lvl>
     <w:lvl w:ilvl="7" w:tplc="A92EC4C4" w:tentative="1">
@@ -13958,9 +13849,9 @@
       <w:lvlJc w:val="left"/>
       <w:pPr>
         <w:tabs>
-          <w:tab w:val="num" w:pos="5760"/>
-        </w:tabs>
-        <w:ind w:left="5760" w:hanging="360"/>
+          <w:tab w:val="num" w:pos="5400"/>
+        </w:tabs>
+        <w:ind w:left="5400" w:hanging="360"/>
       </w:pPr>
     </w:lvl>
     <w:lvl w:ilvl="8" w:tplc="2612DE40" w:tentative="1">
@@ -13970,13 +13861,13 @@
       <w:lvlJc w:val="left"/>
       <w:pPr>
         <w:tabs>
-          <w:tab w:val="num" w:pos="6480"/>
-        </w:tabs>
-        <w:ind w:left="6480" w:hanging="360"/>
+          <w:tab w:val="num" w:pos="6120"/>
+        </w:tabs>
+        <w:ind w:left="6120" w:hanging="360"/>
       </w:pPr>
     </w:lvl>
   </w:abstractNum>
-  <w:abstractNum w:abstractNumId="17" w15:restartNumberingAfterBreak="0">
+  <w:abstractNum w:abstractNumId="19" w15:restartNumberingAfterBreak="0">
     <w:nsid w:val="4B6A61C7"/>
     <w:multiLevelType w:val="multilevel"/>
     <w:tmpl w:val="973C452C"/>
@@ -14089,7 +13980,7 @@
       </w:pPr>
     </w:lvl>
   </w:abstractNum>
-  <w:abstractNum w:abstractNumId="18" w15:restartNumberingAfterBreak="0">
+  <w:abstractNum w:abstractNumId="20" w15:restartNumberingAfterBreak="0">
     <w:nsid w:val="4CA922DA"/>
     <w:multiLevelType w:val="multilevel"/>
     <w:tmpl w:val="763E8F54"/>
@@ -14238,7 +14129,7 @@
       </w:rPr>
     </w:lvl>
   </w:abstractNum>
-  <w:abstractNum w:abstractNumId="19" w15:restartNumberingAfterBreak="0">
+  <w:abstractNum w:abstractNumId="21" w15:restartNumberingAfterBreak="0">
     <w:nsid w:val="4CD968E0"/>
     <w:multiLevelType w:val="multilevel"/>
     <w:tmpl w:val="3F9EF820"/>
@@ -14387,7 +14278,7 @@
       </w:rPr>
     </w:lvl>
   </w:abstractNum>
-  <w:abstractNum w:abstractNumId="20" w15:restartNumberingAfterBreak="0">
+  <w:abstractNum w:abstractNumId="22" w15:restartNumberingAfterBreak="0">
     <w:nsid w:val="50B45DF5"/>
     <w:multiLevelType w:val="multilevel"/>
     <w:tmpl w:val="A782D982"/>
@@ -14536,7 +14427,7 @@
       </w:rPr>
     </w:lvl>
   </w:abstractNum>
-  <w:abstractNum w:abstractNumId="21" w15:restartNumberingAfterBreak="0">
+  <w:abstractNum w:abstractNumId="23" w15:restartNumberingAfterBreak="0">
     <w:nsid w:val="71AC3472"/>
     <w:multiLevelType w:val="hybridMultilevel"/>
     <w:tmpl w:val="55C616C2"/>
@@ -14547,9 +14438,9 @@
       <w:lvlJc w:val="left"/>
       <w:pPr>
         <w:tabs>
-          <w:tab w:val="num" w:pos="720"/>
-        </w:tabs>
-        <w:ind w:left="720" w:hanging="360"/>
+          <w:tab w:val="num" w:pos="360"/>
+        </w:tabs>
+        <w:ind w:left="360" w:hanging="360"/>
       </w:pPr>
     </w:lvl>
     <w:lvl w:ilvl="1" w:tplc="23944118" w:tentative="1">
@@ -14559,9 +14450,9 @@
       <w:lvlJc w:val="left"/>
       <w:pPr>
         <w:tabs>
-          <w:tab w:val="num" w:pos="1440"/>
-        </w:tabs>
-        <w:ind w:left="1440" w:hanging="360"/>
+          <w:tab w:val="num" w:pos="1080"/>
+        </w:tabs>
+        <w:ind w:left="1080" w:hanging="360"/>
       </w:pPr>
     </w:lvl>
     <w:lvl w:ilvl="2" w:tplc="C30AD7F6" w:tentative="1">
@@ -14571,9 +14462,9 @@
       <w:lvlJc w:val="left"/>
       <w:pPr>
         <w:tabs>
-          <w:tab w:val="num" w:pos="2160"/>
-        </w:tabs>
-        <w:ind w:left="2160" w:hanging="360"/>
+          <w:tab w:val="num" w:pos="1800"/>
+        </w:tabs>
+        <w:ind w:left="1800" w:hanging="360"/>
       </w:pPr>
     </w:lvl>
     <w:lvl w:ilvl="3" w:tplc="ADB81646" w:tentative="1">
@@ -14583,9 +14474,9 @@
       <w:lvlJc w:val="left"/>
       <w:pPr>
         <w:tabs>
-          <w:tab w:val="num" w:pos="2880"/>
-        </w:tabs>
-        <w:ind w:left="2880" w:hanging="360"/>
+          <w:tab w:val="num" w:pos="2520"/>
+        </w:tabs>
+        <w:ind w:left="2520" w:hanging="360"/>
       </w:pPr>
     </w:lvl>
     <w:lvl w:ilvl="4" w:tplc="D6B223AE" w:tentative="1">
@@ -14595,9 +14486,9 @@
       <w:lvlJc w:val="left"/>
       <w:pPr>
         <w:tabs>
-          <w:tab w:val="num" w:pos="3600"/>
-        </w:tabs>
-        <w:ind w:left="3600" w:hanging="360"/>
+          <w:tab w:val="num" w:pos="3240"/>
+        </w:tabs>
+        <w:ind w:left="3240" w:hanging="360"/>
       </w:pPr>
     </w:lvl>
     <w:lvl w:ilvl="5" w:tplc="388E034A" w:tentative="1">
@@ -14607,9 +14498,9 @@
       <w:lvlJc w:val="left"/>
       <w:pPr>
         <w:tabs>
-          <w:tab w:val="num" w:pos="4320"/>
-        </w:tabs>
-        <w:ind w:left="4320" w:hanging="360"/>
+          <w:tab w:val="num" w:pos="3960"/>
+        </w:tabs>
+        <w:ind w:left="3960" w:hanging="360"/>
       </w:pPr>
     </w:lvl>
     <w:lvl w:ilvl="6" w:tplc="826AAC42" w:tentative="1">
@@ -14619,9 +14510,9 @@
       <w:lvlJc w:val="left"/>
       <w:pPr>
         <w:tabs>
-          <w:tab w:val="num" w:pos="5040"/>
-        </w:tabs>
-        <w:ind w:left="5040" w:hanging="360"/>
+          <w:tab w:val="num" w:pos="4680"/>
+        </w:tabs>
+        <w:ind w:left="4680" w:hanging="360"/>
       </w:pPr>
     </w:lvl>
     <w:lvl w:ilvl="7" w:tplc="D6DAEE40" w:tentative="1">
@@ -14631,9 +14522,9 @@
       <w:lvlJc w:val="left"/>
       <w:pPr>
         <w:tabs>
-          <w:tab w:val="num" w:pos="5760"/>
-        </w:tabs>
-        <w:ind w:left="5760" w:hanging="360"/>
+          <w:tab w:val="num" w:pos="5400"/>
+        </w:tabs>
+        <w:ind w:left="5400" w:hanging="360"/>
       </w:pPr>
     </w:lvl>
     <w:lvl w:ilvl="8" w:tplc="A20E8EC2" w:tentative="1">
@@ -14643,13 +14534,13 @@
       <w:lvlJc w:val="left"/>
       <w:pPr>
         <w:tabs>
-          <w:tab w:val="num" w:pos="6480"/>
-        </w:tabs>
-        <w:ind w:left="6480" w:hanging="360"/>
+          <w:tab w:val="num" w:pos="6120"/>
+        </w:tabs>
+        <w:ind w:left="6120" w:hanging="360"/>
       </w:pPr>
     </w:lvl>
   </w:abstractNum>
-  <w:abstractNum w:abstractNumId="22" w15:restartNumberingAfterBreak="0">
+  <w:abstractNum w:abstractNumId="24" w15:restartNumberingAfterBreak="0">
     <w:nsid w:val="7C4E1FBC"/>
     <w:multiLevelType w:val="multilevel"/>
     <w:tmpl w:val="5D4E0190"/>
@@ -14798,7 +14689,7 @@
       </w:rPr>
     </w:lvl>
   </w:abstractNum>
-  <w:abstractNum w:abstractNumId="23" w15:restartNumberingAfterBreak="0">
+  <w:abstractNum w:abstractNumId="25" w15:restartNumberingAfterBreak="0">
     <w:nsid w:val="7CB73ED1"/>
     <w:multiLevelType w:val="hybridMultilevel"/>
     <w:tmpl w:val="31F28C06"/>
@@ -14912,25 +14803,25 @@
     </w:lvl>
   </w:abstractNum>
   <w:num w:numId="1" w16cid:durableId="2000840563">
-    <w:abstractNumId w:val="5"/>
+    <w:abstractNumId w:val="6"/>
   </w:num>
   <w:num w:numId="2" w16cid:durableId="851188515">
-    <w:abstractNumId w:val="3"/>
+    <w:abstractNumId w:val="4"/>
   </w:num>
   <w:num w:numId="3" w16cid:durableId="245497892">
-    <w:abstractNumId w:val="20"/>
+    <w:abstractNumId w:val="22"/>
   </w:num>
   <w:num w:numId="4" w16cid:durableId="175927229">
+    <w:abstractNumId w:val="16"/>
+  </w:num>
+  <w:num w:numId="5" w16cid:durableId="1755322242">
     <w:abstractNumId w:val="14"/>
   </w:num>
-  <w:num w:numId="5" w16cid:durableId="1755322242">
-    <w:abstractNumId w:val="12"/>
-  </w:num>
   <w:num w:numId="6" w16cid:durableId="96877210">
-    <w:abstractNumId w:val="19"/>
+    <w:abstractNumId w:val="21"/>
   </w:num>
   <w:num w:numId="7" w16cid:durableId="1883594240">
-    <w:abstractNumId w:val="4"/>
+    <w:abstractNumId w:val="5"/>
     <w:lvlOverride w:ilvl="0">
       <w:lvl w:ilvl="0">
         <w:numFmt w:val="upperLetter"/>
@@ -14940,7 +14831,7 @@
     </w:lvlOverride>
   </w:num>
   <w:num w:numId="8" w16cid:durableId="125050769">
-    <w:abstractNumId w:val="4"/>
+    <w:abstractNumId w:val="5"/>
     <w:lvlOverride w:ilvl="0">
       <w:lvl w:ilvl="0">
         <w:numFmt w:val="upperLetter"/>
@@ -14950,7 +14841,7 @@
     </w:lvlOverride>
   </w:num>
   <w:num w:numId="9" w16cid:durableId="407116215">
-    <w:abstractNumId w:val="10"/>
+    <w:abstractNumId w:val="11"/>
     <w:lvlOverride w:ilvl="0">
       <w:lvl w:ilvl="0">
         <w:numFmt w:val="upperLetter"/>
@@ -14960,13 +14851,13 @@
     </w:lvlOverride>
   </w:num>
   <w:num w:numId="10" w16cid:durableId="1646927359">
-    <w:abstractNumId w:val="18"/>
+    <w:abstractNumId w:val="20"/>
   </w:num>
   <w:num w:numId="11" w16cid:durableId="1978990835">
-    <w:abstractNumId w:val="6"/>
+    <w:abstractNumId w:val="7"/>
   </w:num>
   <w:num w:numId="12" w16cid:durableId="2828713">
-    <w:abstractNumId w:val="17"/>
+    <w:abstractNumId w:val="19"/>
     <w:lvlOverride w:ilvl="0">
       <w:lvl w:ilvl="0">
         <w:numFmt w:val="upperLetter"/>
@@ -14986,40 +14877,40 @@
     </w:lvlOverride>
   </w:num>
   <w:num w:numId="14" w16cid:durableId="812672044">
-    <w:abstractNumId w:val="2"/>
+    <w:abstractNumId w:val="3"/>
   </w:num>
   <w:num w:numId="15" w16cid:durableId="940646794">
-    <w:abstractNumId w:val="23"/>
+    <w:abstractNumId w:val="25"/>
   </w:num>
   <w:num w:numId="16" w16cid:durableId="1660621429">
-    <w:abstractNumId w:val="15"/>
+    <w:abstractNumId w:val="17"/>
   </w:num>
   <w:num w:numId="17" w16cid:durableId="1286084814">
-    <w:abstractNumId w:val="8"/>
+    <w:abstractNumId w:val="9"/>
   </w:num>
   <w:num w:numId="18" w16cid:durableId="1313801261">
-    <w:abstractNumId w:val="13"/>
+    <w:abstractNumId w:val="15"/>
   </w:num>
   <w:num w:numId="19" w16cid:durableId="1412586482">
     <w:abstractNumId w:val="0"/>
   </w:num>
   <w:num w:numId="20" w16cid:durableId="298268374">
-    <w:abstractNumId w:val="7"/>
+    <w:abstractNumId w:val="8"/>
   </w:num>
   <w:num w:numId="21" w16cid:durableId="1596404012">
-    <w:abstractNumId w:val="16"/>
+    <w:abstractNumId w:val="18"/>
   </w:num>
   <w:num w:numId="22" w16cid:durableId="610556812">
-    <w:abstractNumId w:val="21"/>
+    <w:abstractNumId w:val="23"/>
   </w:num>
   <w:num w:numId="23" w16cid:durableId="1412236108">
-    <w:abstractNumId w:val="22"/>
+    <w:abstractNumId w:val="24"/>
   </w:num>
   <w:num w:numId="24" w16cid:durableId="839201807">
-    <w:abstractNumId w:val="9"/>
+    <w:abstractNumId w:val="10"/>
   </w:num>
   <w:num w:numId="25" w16cid:durableId="1620381499">
-    <w:abstractNumId w:val="11"/>
+    <w:abstractNumId w:val="12"/>
   </w:num>
   <w:num w:numId="26" w16cid:durableId="1373921776">
     <w:abstractNumId w:val="1"/>
@@ -15109,10 +15000,10 @@
     </w:lvlOverride>
   </w:num>
   <w:num w:numId="27" w16cid:durableId="1636133690">
-    <w:abstractNumId w:val="2"/>
+    <w:abstractNumId w:val="3"/>
   </w:num>
   <w:num w:numId="28" w16cid:durableId="1618565734">
-    <w:abstractNumId w:val="23"/>
+    <w:abstractNumId w:val="25"/>
     <w:lvlOverride w:ilvl="0">
       <w:startOverride w:val="2"/>
     </w:lvlOverride>
@@ -15142,10 +15033,10 @@
     </w:lvlOverride>
   </w:num>
   <w:num w:numId="29" w16cid:durableId="121316371">
-    <w:abstractNumId w:val="15"/>
+    <w:abstractNumId w:val="17"/>
   </w:num>
   <w:num w:numId="30" w16cid:durableId="2007172329">
-    <w:abstractNumId w:val="8"/>
+    <w:abstractNumId w:val="9"/>
     <w:lvlOverride w:ilvl="0">
       <w:startOverride w:val="3"/>
     </w:lvlOverride>
@@ -15175,7 +15066,7 @@
     </w:lvlOverride>
   </w:num>
   <w:num w:numId="31" w16cid:durableId="502547340">
-    <w:abstractNumId w:val="13"/>
+    <w:abstractNumId w:val="15"/>
     <w:lvlOverride w:ilvl="0">
       <w:startOverride w:val="4"/>
     </w:lvlOverride>
@@ -15208,10 +15099,10 @@
     <w:abstractNumId w:val="0"/>
   </w:num>
   <w:num w:numId="33" w16cid:durableId="1485731746">
-    <w:abstractNumId w:val="7"/>
+    <w:abstractNumId w:val="8"/>
   </w:num>
   <w:num w:numId="34" w16cid:durableId="1523131889">
-    <w:abstractNumId w:val="16"/>
+    <w:abstractNumId w:val="18"/>
     <w:lvlOverride w:ilvl="0">
       <w:startOverride w:val="5"/>
     </w:lvlOverride>
@@ -15241,7 +15132,7 @@
     </w:lvlOverride>
   </w:num>
   <w:num w:numId="35" w16cid:durableId="353117186">
-    <w:abstractNumId w:val="21"/>
+    <w:abstractNumId w:val="23"/>
     <w:lvlOverride w:ilvl="0">
       <w:startOverride w:val="6"/>
     </w:lvlOverride>
@@ -15271,10 +15162,10 @@
     </w:lvlOverride>
   </w:num>
   <w:num w:numId="36" w16cid:durableId="631596290">
-    <w:abstractNumId w:val="22"/>
+    <w:abstractNumId w:val="24"/>
   </w:num>
   <w:num w:numId="37" w16cid:durableId="1940333514">
-    <w:abstractNumId w:val="9"/>
+    <w:abstractNumId w:val="10"/>
     <w:lvlOverride w:ilvl="0">
       <w:startOverride w:val="7"/>
     </w:lvlOverride>
@@ -15304,7 +15195,20 @@
     </w:lvlOverride>
   </w:num>
   <w:num w:numId="38" w16cid:durableId="2016640972">
-    <w:abstractNumId w:val="11"/>
+    <w:abstractNumId w:val="12"/>
+  </w:num>
+  <w:num w:numId="39" w16cid:durableId="5713509">
+    <w:abstractNumId w:val="13"/>
+    <w:lvlOverride w:ilvl="0">
+      <w:lvl w:ilvl="0">
+        <w:numFmt w:val="lowerLetter"/>
+        <w:lvlText w:val="%1."/>
+        <w:lvlJc w:val="left"/>
+      </w:lvl>
+    </w:lvlOverride>
+  </w:num>
+  <w:num w:numId="40" w16cid:durableId="1814787303">
+    <w:abstractNumId w:val="2"/>
   </w:num>
 </w:numbering>
 </file>
@@ -15764,6 +15668,17 @@
       <w:u w:val="single"/>
     </w:rPr>
   </w:style>
+  <w:style w:type="paragraph" w:styleId="Prrafodelista">
+    <w:name w:val="List Paragraph"/>
+    <w:basedOn w:val="Normal"/>
+    <w:uiPriority w:val="34"/>
+    <w:qFormat/>
+    <w:rsid w:val="00FA40D7"/>
+    <w:pPr>
+      <w:ind w:left="720"/>
+      <w:contextualSpacing/>
+    </w:pPr>
+  </w:style>
 </w:styles>
 </file>
 

</xml_diff>